<commit_message>
Removed prof ruse and added vacation days to the schedule
</commit_message>
<xml_diff>
--- a/2022SPR_CIS174_Syllabus.docx
+++ b/2022SPR_CIS174_Syllabus.docx
@@ -343,7 +343,7 @@
         <w:rPr>
           <w:rStyle w:val="Style1"/>
         </w:rPr>
-        <w:t>Evan Hennis &amp; Michelle Ruse</w:t>
+        <w:t>Evan Hennis</w:t>
       </w:r>
     </w:p>
     <w:p>
@@ -391,26 +391,6 @@
           <w:t>emhennis@dmacc.edu</w:t>
         </w:r>
       </w:hyperlink>
-      <w:r>
-        <w:rPr>
-          <w:rStyle w:val="Style1"/>
-        </w:rPr>
-        <w:t xml:space="preserve"> &amp; </w:t>
-      </w:r>
-      <w:hyperlink r:id="rId14" w:history="1">
-        <w:r>
-          <w:rPr>
-            <w:rStyle w:val="Hyperlink"/>
-          </w:rPr>
-          <w:t>meruse@dmacc.edu</w:t>
-        </w:r>
-      </w:hyperlink>
-      <w:r>
-        <w:rPr>
-          <w:rStyle w:val="Style1"/>
-        </w:rPr>
-        <w:t xml:space="preserve"> </w:t>
-      </w:r>
     </w:p>
     <w:p>
       <w:pPr>
@@ -691,7 +671,7 @@
         </w:rPr>
         <w:t xml:space="preserve"> </w:t>
       </w:r>
-      <w:hyperlink r:id="rId15" w:history="1">
+      <w:hyperlink r:id="rId14" w:history="1">
         <w:r>
           <w:rPr>
             <w:rStyle w:val="Hyperlink"/>
@@ -768,7 +748,7 @@
         </w:rPr>
         <w:t xml:space="preserve"> it should NOT be assumed that all risk will be eliminated. DMACC recommends that you continue to follow DMACC and state/local health recommendations around COVID-19. For more information visit: </w:t>
       </w:r>
-      <w:hyperlink r:id="rId16" w:history="1">
+      <w:hyperlink r:id="rId15" w:history="1">
         <w:r>
           <w:rPr>
             <w:rStyle w:val="Hyperlink"/>
@@ -924,7 +904,37 @@
         <w:rPr>
           <w:rStyle w:val="Style1"/>
         </w:rPr>
-        <w:t>2021-12-16</w:t>
+        <w:t>202</w:t>
+      </w:r>
+      <w:r>
+        <w:rPr>
+          <w:rStyle w:val="Style1"/>
+        </w:rPr>
+        <w:t>2</w:t>
+      </w:r>
+      <w:r>
+        <w:rPr>
+          <w:rStyle w:val="Style1"/>
+        </w:rPr>
+        <w:t>-</w:t>
+      </w:r>
+      <w:r>
+        <w:rPr>
+          <w:rStyle w:val="Style1"/>
+        </w:rPr>
+        <w:t>01</w:t>
+      </w:r>
+      <w:r>
+        <w:rPr>
+          <w:rStyle w:val="Style1"/>
+        </w:rPr>
+        <w:t>-1</w:t>
+      </w:r>
+      <w:r>
+        <w:rPr>
+          <w:rStyle w:val="Style1"/>
+        </w:rPr>
+        <w:t>3</w:t>
       </w:r>
     </w:p>
     <w:p>
@@ -1048,7 +1058,7 @@
         </w:rPr>
         <w:t xml:space="preserve"> </w:t>
       </w:r>
-      <w:hyperlink r:id="rId17" w:history="1">
+      <w:hyperlink r:id="rId16" w:history="1">
         <w:r>
           <w:rPr>
             <w:rStyle w:val="Hyperlink"/>
@@ -1164,7 +1174,7 @@
         </w:rPr>
         <w:t xml:space="preserve"> </w:t>
       </w:r>
-      <w:hyperlink r:id="rId18" w:history="1">
+      <w:hyperlink r:id="rId17" w:history="1">
         <w:r>
           <w:rPr>
             <w:rStyle w:val="Hyperlink"/>
@@ -1283,7 +1293,7 @@
         </w:rPr>
         <w:t xml:space="preserve">ide Outcomes: </w:t>
       </w:r>
-      <w:hyperlink r:id="rId19" w:history="1">
+      <w:hyperlink r:id="rId18" w:history="1">
         <w:r>
           <w:rPr>
             <w:rStyle w:val="Hyperlink"/>
@@ -2539,7 +2549,7 @@
         </w:rPr>
         <w:t xml:space="preserve"> </w:t>
       </w:r>
-      <w:hyperlink r:id="rId20" w:history="1">
+      <w:hyperlink r:id="rId19" w:history="1">
         <w:r>
           <w:rPr>
             <w:rStyle w:val="Hyperlink"/>
@@ -2972,7 +2982,7 @@
         </w:rPr>
         <w:t xml:space="preserve">. Plagiarism is defined as presenting someone else’s work or ideas as your own by including it into your work without citing the original author’s work. Academic Misconduct may be intentional or unintentional in nature. Academic Misconduct may result in sanctions for the student. Sanctions are issued based on the severity and nature of the misconduct. It is the student’s responsibility to become familiar with and follow DMACC’s Academic Misconduct procedure at this link: </w:t>
       </w:r>
-      <w:hyperlink r:id="rId21" w:history="1">
+      <w:hyperlink r:id="rId20" w:history="1">
         <w:r>
           <w:rPr>
             <w:rStyle w:val="Hyperlink"/>
@@ -3076,7 +3086,7 @@
         </w:rPr>
         <w:t xml:space="preserve"> </w:t>
       </w:r>
-      <w:hyperlink r:id="rId22" w:history="1">
+      <w:hyperlink r:id="rId21" w:history="1">
         <w:r>
           <w:rPr>
             <w:rStyle w:val="Hyperlink"/>
@@ -3254,7 +3264,7 @@
         </w:rPr>
         <w:t xml:space="preserve"> 6, Ankeny, IA 50023, phone 515/964-6857, </w:t>
       </w:r>
-      <w:hyperlink r:id="rId23" w:history="1">
+      <w:hyperlink r:id="rId22" w:history="1">
         <w:r>
           <w:rPr>
             <w:rStyle w:val="Hyperlink"/>
@@ -3298,7 +3308,7 @@
         </w:rPr>
         <w:t xml:space="preserve">, </w:t>
       </w:r>
-      <w:hyperlink r:id="rId24" w:history="1">
+      <w:hyperlink r:id="rId23" w:history="1">
         <w:r>
           <w:rPr>
             <w:rStyle w:val="Hyperlink"/>
@@ -3314,7 +3324,7 @@
         </w:rPr>
         <w:t xml:space="preserve">. Questions or complaints about this policy may be directed to the Director of the Office for Civil Rights, U.S. Department of Education, Citigroup Center, 500 W. Madison, Suite 1475, Chicago, IL 60661-7204, phone 312/730-1560, fax 312/730-1576, email </w:t>
       </w:r>
-      <w:hyperlink r:id="rId25" w:history="1">
+      <w:hyperlink r:id="rId24" w:history="1">
         <w:r>
           <w:rPr>
             <w:rStyle w:val="Hyperlink"/>
@@ -3597,7 +3607,7 @@
       <w:r>
         <w:t xml:space="preserve"> be found at </w:t>
       </w:r>
-      <w:hyperlink r:id="rId26" w:history="1">
+      <w:hyperlink r:id="rId25" w:history="1">
         <w:r>
           <w:rPr>
             <w:rStyle w:val="Hyperlink"/>
@@ -3631,6 +3641,7 @@
         </w:rPr>
         <w:t>es that impact the classroom (</w:t>
       </w:r>
+      <w:proofErr w:type="gramStart"/>
       <w:r>
         <w:rPr>
           <w:rFonts w:cs="Arial"/>
@@ -3643,6 +3654,7 @@
         </w:rPr>
         <w:t>g.</w:t>
       </w:r>
+      <w:proofErr w:type="gramEnd"/>
       <w:r>
         <w:rPr>
           <w:rFonts w:cs="Arial"/>
@@ -4061,111 +4073,28 @@
       <w:tr>
         <w:tc>
           <w:tcPr>
-            <w:tcW w:w="2268" w:type="dxa"/>
+            <w:tcW w:w="9918" w:type="dxa"/>
+            <w:gridSpan w:val="3"/>
             <w:vAlign w:val="center"/>
           </w:tcPr>
           <w:p>
             <w:pPr>
-              <w:ind w:left="288"/>
-              <w:rPr>
-                <w:rFonts w:cs="Arial"/>
-              </w:rPr>
-            </w:pPr>
-            <w:r>
-              <w:rPr>
-                <w:rFonts w:cs="Arial"/>
-              </w:rPr>
-              <w:t>Week 2</w:t>
-            </w:r>
-          </w:p>
-        </w:tc>
-        <w:tc>
-          <w:tcPr>
-            <w:tcW w:w="5760" w:type="dxa"/>
-            <w:vAlign w:val="center"/>
-          </w:tcPr>
-          <w:p>
-            <w:pPr>
-              <w:rPr>
-                <w:rFonts w:cs="Arial"/>
-              </w:rPr>
-            </w:pPr>
-            <w:r>
-              <w:rPr>
-                <w:rFonts w:cs="Arial"/>
-              </w:rPr>
-              <w:t>Verify Azure Setup (Topic 1)</w:t>
-            </w:r>
-          </w:p>
-          <w:p>
-            <w:pPr>
-              <w:rPr>
-                <w:rFonts w:cs="Arial"/>
-              </w:rPr>
-            </w:pPr>
-            <w:r>
-              <w:rPr>
-                <w:rFonts w:cs="Arial"/>
-              </w:rPr>
-              <w:t>EF Core Web App Lab (Topic 2)</w:t>
-            </w:r>
-          </w:p>
-          <w:p>
-            <w:pPr>
-              <w:rPr>
-                <w:rFonts w:cs="Arial"/>
-              </w:rPr>
-            </w:pPr>
-            <w:r>
-              <w:rPr>
-                <w:rFonts w:cs="Arial"/>
-              </w:rPr>
-              <w:t>Murach Chapter 4 Quiz (Topic 3)</w:t>
-            </w:r>
-          </w:p>
-          <w:p>
-            <w:pPr>
-              <w:rPr>
-                <w:rFonts w:cs="Arial"/>
-              </w:rPr>
-            </w:pPr>
-            <w:r>
-              <w:rPr>
-                <w:rFonts w:cs="Arial"/>
-              </w:rPr>
-              <w:t>Multipage WebApp w/ DB (Topic 3)</w:t>
-            </w:r>
-          </w:p>
-          <w:p>
-            <w:pPr>
-              <w:rPr>
-                <w:rFonts w:cs="Arial"/>
-              </w:rPr>
-            </w:pPr>
-            <w:r>
-              <w:rPr>
-                <w:rFonts w:cs="Arial"/>
-              </w:rPr>
-              <w:t>Final Project Brainstorming (Topic 4)</w:t>
-            </w:r>
-          </w:p>
-        </w:tc>
-        <w:tc>
-          <w:tcPr>
-            <w:tcW w:w="1890" w:type="dxa"/>
-            <w:vAlign w:val="center"/>
-          </w:tcPr>
-          <w:p>
-            <w:pPr>
-              <w:rPr>
-                <w:rFonts w:cs="Arial"/>
-              </w:rPr>
-            </w:pPr>
-            <w:r>
-              <w:rPr>
-                <w:rFonts w:cs="Arial"/>
-              </w:rPr>
-              <w:t>2022-01-25</w:t>
+              <w:jc w:val="center"/>
+              <w:rPr>
+                <w:rFonts w:cs="Arial"/>
+              </w:rPr>
+            </w:pPr>
+            <w:r>
+              <w:rPr>
+                <w:rFonts w:cs="Arial"/>
+              </w:rPr>
+              <w:t>2022-01-17: College Closed</w:t>
+            </w:r>
+            <w:r>
+              <w:rPr>
+                <w:rFonts w:cs="Arial"/>
+              </w:rPr>
+              <w:t xml:space="preserve"> (Holiday)</w:t>
             </w:r>
           </w:p>
         </w:tc>
@@ -4187,7 +4116,7 @@
               <w:rPr>
                 <w:rFonts w:cs="Arial"/>
               </w:rPr>
-              <w:t>Week 3</w:t>
+              <w:t>Week 2</w:t>
             </w:r>
           </w:p>
         </w:tc>
@@ -4198,72 +4127,67 @@
           </w:tcPr>
           <w:p>
             <w:pPr>
-              <w:pStyle w:val="Header"/>
-              <w:rPr>
-                <w:rFonts w:cs="Arial"/>
-              </w:rPr>
-            </w:pPr>
-            <w:r>
-              <w:rPr>
-                <w:rFonts w:cs="Arial"/>
-              </w:rPr>
-              <w:t>Debugging Journal (Topic 2)</w:t>
-            </w:r>
-          </w:p>
-          <w:p>
-            <w:pPr>
-              <w:pStyle w:val="Header"/>
-              <w:rPr>
-                <w:rFonts w:cs="Arial"/>
-              </w:rPr>
-            </w:pPr>
-            <w:r>
-              <w:rPr>
-                <w:rFonts w:cs="Arial"/>
-              </w:rPr>
-              <w:t>Web App Debugging Lab (Topic 2)</w:t>
-            </w:r>
-          </w:p>
-          <w:p>
-            <w:pPr>
-              <w:pStyle w:val="Header"/>
-              <w:rPr>
-                <w:rFonts w:cs="Arial"/>
-              </w:rPr>
-            </w:pPr>
-            <w:r>
-              <w:rPr>
-                <w:rFonts w:cs="Arial"/>
-              </w:rPr>
-              <w:t>Murach Chapter 5 Quiz (Topic 2)</w:t>
-            </w:r>
-          </w:p>
-          <w:p>
-            <w:pPr>
-              <w:pStyle w:val="Header"/>
-              <w:rPr>
-                <w:rFonts w:cs="Arial"/>
-              </w:rPr>
-            </w:pPr>
-            <w:r>
-              <w:rPr>
-                <w:rFonts w:cs="Arial"/>
-              </w:rPr>
-              <w:t>WebApp with Unit Tests (Topic 3)</w:t>
-            </w:r>
-          </w:p>
-          <w:p>
-            <w:pPr>
-              <w:pStyle w:val="Header"/>
-              <w:rPr>
-                <w:rFonts w:cs="Arial"/>
-              </w:rPr>
-            </w:pPr>
-            <w:r>
-              <w:rPr>
-                <w:rFonts w:cs="Arial"/>
-              </w:rPr>
-              <w:t>Propose One Final Project Idea (Topic 4)</w:t>
+              <w:rPr>
+                <w:rFonts w:cs="Arial"/>
+              </w:rPr>
+            </w:pPr>
+            <w:r>
+              <w:rPr>
+                <w:rFonts w:cs="Arial"/>
+              </w:rPr>
+              <w:t>Verify Azure Setup (Topic 1)</w:t>
+            </w:r>
+          </w:p>
+          <w:p>
+            <w:pPr>
+              <w:rPr>
+                <w:rFonts w:cs="Arial"/>
+              </w:rPr>
+            </w:pPr>
+            <w:r>
+              <w:rPr>
+                <w:rFonts w:cs="Arial"/>
+              </w:rPr>
+              <w:t>EF Core Web App Lab (Topic 2)</w:t>
+            </w:r>
+          </w:p>
+          <w:p>
+            <w:pPr>
+              <w:rPr>
+                <w:rFonts w:cs="Arial"/>
+              </w:rPr>
+            </w:pPr>
+            <w:r>
+              <w:rPr>
+                <w:rFonts w:cs="Arial"/>
+              </w:rPr>
+              <w:t>Murach Chapter 4 Quiz (Topic 3)</w:t>
+            </w:r>
+          </w:p>
+          <w:p>
+            <w:pPr>
+              <w:rPr>
+                <w:rFonts w:cs="Arial"/>
+              </w:rPr>
+            </w:pPr>
+            <w:r>
+              <w:rPr>
+                <w:rFonts w:cs="Arial"/>
+              </w:rPr>
+              <w:t>Multipage WebApp w/ DB (Topic 3)</w:t>
+            </w:r>
+          </w:p>
+          <w:p>
+            <w:pPr>
+              <w:rPr>
+                <w:rFonts w:cs="Arial"/>
+              </w:rPr>
+            </w:pPr>
+            <w:r>
+              <w:rPr>
+                <w:rFonts w:cs="Arial"/>
+              </w:rPr>
+              <w:t>Final Project Brainstorming (Topic 4)</w:t>
             </w:r>
           </w:p>
         </w:tc>
@@ -4282,7 +4206,7 @@
               <w:rPr>
                 <w:rFonts w:cs="Arial"/>
               </w:rPr>
-              <w:t>2022-02-01</w:t>
+              <w:t>2022-01-25</w:t>
             </w:r>
           </w:p>
         </w:tc>
@@ -4304,7 +4228,7 @@
               <w:rPr>
                 <w:rFonts w:cs="Arial"/>
               </w:rPr>
-              <w:t>Week 4</w:t>
+              <w:t>Week 3</w:t>
             </w:r>
           </w:p>
         </w:tc>
@@ -4315,28 +4239,72 @@
           </w:tcPr>
           <w:p>
             <w:pPr>
-              <w:rPr>
-                <w:rFonts w:cs="Arial"/>
-              </w:rPr>
-            </w:pPr>
-            <w:r>
-              <w:rPr>
-                <w:rFonts w:cs="Arial"/>
-              </w:rPr>
-              <w:t>GitHub and SourceTree (Topic 1)</w:t>
-            </w:r>
-          </w:p>
-          <w:p>
-            <w:pPr>
-              <w:rPr>
-                <w:rFonts w:cs="Arial"/>
-              </w:rPr>
-            </w:pPr>
-            <w:r>
-              <w:rPr>
-                <w:rFonts w:cs="Arial"/>
-              </w:rPr>
-              <w:t>Final Project Team Submission (Topic 2)</w:t>
+              <w:pStyle w:val="Header"/>
+              <w:rPr>
+                <w:rFonts w:cs="Arial"/>
+              </w:rPr>
+            </w:pPr>
+            <w:r>
+              <w:rPr>
+                <w:rFonts w:cs="Arial"/>
+              </w:rPr>
+              <w:t>Debugging Journal (Topic 2)</w:t>
+            </w:r>
+          </w:p>
+          <w:p>
+            <w:pPr>
+              <w:pStyle w:val="Header"/>
+              <w:rPr>
+                <w:rFonts w:cs="Arial"/>
+              </w:rPr>
+            </w:pPr>
+            <w:r>
+              <w:rPr>
+                <w:rFonts w:cs="Arial"/>
+              </w:rPr>
+              <w:t>Web App Debugging Lab (Topic 2)</w:t>
+            </w:r>
+          </w:p>
+          <w:p>
+            <w:pPr>
+              <w:pStyle w:val="Header"/>
+              <w:rPr>
+                <w:rFonts w:cs="Arial"/>
+              </w:rPr>
+            </w:pPr>
+            <w:r>
+              <w:rPr>
+                <w:rFonts w:cs="Arial"/>
+              </w:rPr>
+              <w:t>Murach Chapter 5 Quiz (Topic 2)</w:t>
+            </w:r>
+          </w:p>
+          <w:p>
+            <w:pPr>
+              <w:pStyle w:val="Header"/>
+              <w:rPr>
+                <w:rFonts w:cs="Arial"/>
+              </w:rPr>
+            </w:pPr>
+            <w:r>
+              <w:rPr>
+                <w:rFonts w:cs="Arial"/>
+              </w:rPr>
+              <w:t>WebApp with Unit Tests (Topic 3)</w:t>
+            </w:r>
+          </w:p>
+          <w:p>
+            <w:pPr>
+              <w:pStyle w:val="Header"/>
+              <w:rPr>
+                <w:rFonts w:cs="Arial"/>
+              </w:rPr>
+            </w:pPr>
+            <w:r>
+              <w:rPr>
+                <w:rFonts w:cs="Arial"/>
+              </w:rPr>
+              <w:t>Propose One Final Project Idea (Topic 4)</w:t>
             </w:r>
           </w:p>
         </w:tc>
@@ -4355,7 +4323,7 @@
               <w:rPr>
                 <w:rFonts w:cs="Arial"/>
               </w:rPr>
-              <w:t>2022-02-08</w:t>
+              <w:t>2022-02-01</w:t>
             </w:r>
           </w:p>
         </w:tc>
@@ -4377,7 +4345,7 @@
               <w:rPr>
                 <w:rFonts w:cs="Arial"/>
               </w:rPr>
-              <w:t>Week 5</w:t>
+              <w:t>Week 4</w:t>
             </w:r>
           </w:p>
         </w:tc>
@@ -4396,20 +4364,20 @@
               <w:rPr>
                 <w:rFonts w:cs="Arial"/>
               </w:rPr>
-              <w:t>Murac Chapter 6 Quiz (Topic 3)</w:t>
-            </w:r>
-          </w:p>
-          <w:p>
-            <w:pPr>
-              <w:rPr>
-                <w:rFonts w:cs="Arial"/>
-              </w:rPr>
-            </w:pPr>
-            <w:r>
-              <w:rPr>
-                <w:rFonts w:cs="Arial"/>
-              </w:rPr>
-              <w:t>Website Add Site Menu, Admin, and Routing (Topic 5)</w:t>
+              <w:t>GitHub and SourceTree (Topic 1)</w:t>
+            </w:r>
+          </w:p>
+          <w:p>
+            <w:pPr>
+              <w:rPr>
+                <w:rFonts w:cs="Arial"/>
+              </w:rPr>
+            </w:pPr>
+            <w:r>
+              <w:rPr>
+                <w:rFonts w:cs="Arial"/>
+              </w:rPr>
+              <w:t>Final Project Team Submission (Topic 2)</w:t>
             </w:r>
           </w:p>
         </w:tc>
@@ -4428,7 +4396,7 @@
               <w:rPr>
                 <w:rFonts w:cs="Arial"/>
               </w:rPr>
-              <w:t>2022-02-15</w:t>
+              <w:t>2022-02-08</w:t>
             </w:r>
           </w:p>
         </w:tc>
@@ -4450,7 +4418,7 @@
               <w:rPr>
                 <w:rFonts w:cs="Arial"/>
               </w:rPr>
-              <w:t>Week 6</w:t>
+              <w:t>Week 5</w:t>
             </w:r>
           </w:p>
         </w:tc>
@@ -4469,20 +4437,20 @@
               <w:rPr>
                 <w:rFonts w:cs="Arial"/>
               </w:rPr>
-              <w:t>Murach Chapter 7 Quiz (Topic 3)</w:t>
-            </w:r>
-          </w:p>
-          <w:p>
-            <w:pPr>
-              <w:rPr>
-                <w:rFonts w:cs="Arial"/>
-              </w:rPr>
-            </w:pPr>
-            <w:r>
-              <w:rPr>
-                <w:rFonts w:cs="Arial"/>
-              </w:rPr>
-              <w:t>Web Site Addition-Creating Razor Templates (Topic 3)</w:t>
+              <w:t>Murac Chapter 6 Quiz (Topic 3)</w:t>
+            </w:r>
+          </w:p>
+          <w:p>
+            <w:pPr>
+              <w:rPr>
+                <w:rFonts w:cs="Arial"/>
+              </w:rPr>
+            </w:pPr>
+            <w:r>
+              <w:rPr>
+                <w:rFonts w:cs="Arial"/>
+              </w:rPr>
+              <w:t>Website Add Site Menu, Admin, and Routing (Topic 5)</w:t>
             </w:r>
           </w:p>
         </w:tc>
@@ -4501,153 +4469,7 @@
               <w:rPr>
                 <w:rFonts w:cs="Arial"/>
               </w:rPr>
-              <w:t>2022-02-22</w:t>
-            </w:r>
-          </w:p>
-        </w:tc>
-      </w:tr>
-      <w:tr>
-        <w:tc>
-          <w:tcPr>
-            <w:tcW w:w="2268" w:type="dxa"/>
-            <w:vAlign w:val="center"/>
-          </w:tcPr>
-          <w:p>
-            <w:pPr>
-              <w:ind w:left="288"/>
-              <w:rPr>
-                <w:rFonts w:cs="Arial"/>
-              </w:rPr>
-            </w:pPr>
-            <w:r>
-              <w:rPr>
-                <w:rFonts w:cs="Arial"/>
-              </w:rPr>
-              <w:t>Week 7</w:t>
-            </w:r>
-          </w:p>
-        </w:tc>
-        <w:tc>
-          <w:tcPr>
-            <w:tcW w:w="5760" w:type="dxa"/>
-            <w:vAlign w:val="center"/>
-          </w:tcPr>
-          <w:p>
-            <w:pPr>
-              <w:rPr>
-                <w:rFonts w:cs="Arial"/>
-              </w:rPr>
-            </w:pPr>
-            <w:r>
-              <w:rPr>
-                <w:rFonts w:cs="Arial"/>
-              </w:rPr>
-              <w:t>Murach Chapter 8 Quiz (Topic 3)</w:t>
-            </w:r>
-          </w:p>
-          <w:p>
-            <w:pPr>
-              <w:rPr>
-                <w:rFonts w:cs="Arial"/>
-              </w:rPr>
-            </w:pPr>
-            <w:r>
-              <w:rPr>
-                <w:rFonts w:cs="Arial"/>
-              </w:rPr>
-              <w:t>Web Site Addition (Topic 3)</w:t>
-            </w:r>
-          </w:p>
-        </w:tc>
-        <w:tc>
-          <w:tcPr>
-            <w:tcW w:w="1890" w:type="dxa"/>
-            <w:vAlign w:val="center"/>
-          </w:tcPr>
-          <w:p>
-            <w:pPr>
-              <w:rPr>
-                <w:rFonts w:cs="Arial"/>
-              </w:rPr>
-            </w:pPr>
-            <w:r>
-              <w:rPr>
-                <w:rFonts w:cs="Arial"/>
-              </w:rPr>
-              <w:t>2022-03-01</w:t>
-            </w:r>
-          </w:p>
-        </w:tc>
-      </w:tr>
-      <w:tr>
-        <w:tc>
-          <w:tcPr>
-            <w:tcW w:w="2268" w:type="dxa"/>
-            <w:vAlign w:val="center"/>
-          </w:tcPr>
-          <w:p>
-            <w:pPr>
-              <w:ind w:left="288"/>
-              <w:rPr>
-                <w:rFonts w:cs="Arial"/>
-              </w:rPr>
-            </w:pPr>
-            <w:r>
-              <w:rPr>
-                <w:rFonts w:cs="Arial"/>
-              </w:rPr>
-              <w:t>Week 8</w:t>
-            </w:r>
-          </w:p>
-        </w:tc>
-        <w:tc>
-          <w:tcPr>
-            <w:tcW w:w="5760" w:type="dxa"/>
-            <w:vAlign w:val="center"/>
-          </w:tcPr>
-          <w:p>
-            <w:pPr>
-              <w:rPr>
-                <w:rFonts w:cs="Arial"/>
-              </w:rPr>
-            </w:pPr>
-            <w:r>
-              <w:rPr>
-                <w:rFonts w:cs="Arial"/>
-              </w:rPr>
-              <w:t>Murach Chapter 9 Quiz (Topic 3)</w:t>
-            </w:r>
-          </w:p>
-          <w:p>
-            <w:pPr>
-              <w:rPr>
-                <w:rFonts w:cs="Arial"/>
-              </w:rPr>
-            </w:pPr>
-            <w:r>
-              <w:rPr>
-                <w:rFonts w:cs="Arial"/>
-              </w:rPr>
-              <w:t>Adding Session State to Web Site (Topic 3)</w:t>
-            </w:r>
-          </w:p>
-        </w:tc>
-        <w:tc>
-          <w:tcPr>
-            <w:tcW w:w="1890" w:type="dxa"/>
-            <w:vAlign w:val="center"/>
-          </w:tcPr>
-          <w:p>
-            <w:pPr>
-              <w:rPr>
-                <w:rFonts w:cs="Arial"/>
-              </w:rPr>
-            </w:pPr>
-            <w:r>
-              <w:rPr>
-                <w:rFonts w:cs="Arial"/>
-              </w:rPr>
-              <w:t>2022-03-08</w:t>
+              <w:t>2022-02-15</w:t>
             </w:r>
           </w:p>
         </w:tc>
@@ -4670,7 +4492,7 @@
               <w:rPr>
                 <w:rFonts w:cs="Arial"/>
               </w:rPr>
-              <w:t>Spring Break</w:t>
+              <w:t>2022-02-18: College Closed (Inservice)</w:t>
             </w:r>
           </w:p>
         </w:tc>
@@ -4692,7 +4514,7 @@
               <w:rPr>
                 <w:rFonts w:cs="Arial"/>
               </w:rPr>
-              <w:t>Week 9</w:t>
+              <w:t>Week 6</w:t>
             </w:r>
           </w:p>
         </w:tc>
@@ -4711,20 +4533,20 @@
               <w:rPr>
                 <w:rFonts w:cs="Arial"/>
               </w:rPr>
-              <w:t>Murach Chapter 10 Quiz (Topic 2)</w:t>
-            </w:r>
-          </w:p>
-          <w:p>
-            <w:pPr>
-              <w:rPr>
-                <w:rFonts w:cs="Arial"/>
-              </w:rPr>
-            </w:pPr>
-            <w:r>
-              <w:rPr>
-                <w:rFonts w:cs="Arial"/>
-              </w:rPr>
-              <w:t>Web Site Addition (Topic 2)</w:t>
+              <w:t>Murach Chapter 7 Quiz (Topic 3)</w:t>
+            </w:r>
+          </w:p>
+          <w:p>
+            <w:pPr>
+              <w:rPr>
+                <w:rFonts w:cs="Arial"/>
+              </w:rPr>
+            </w:pPr>
+            <w:r>
+              <w:rPr>
+                <w:rFonts w:cs="Arial"/>
+              </w:rPr>
+              <w:t>Web Site Addition-Creating Razor Templates (Topic 3)</w:t>
             </w:r>
           </w:p>
         </w:tc>
@@ -4743,7 +4565,7 @@
               <w:rPr>
                 <w:rFonts w:cs="Arial"/>
               </w:rPr>
-              <w:t>2022-03-22</w:t>
+              <w:t>2022-02-22</w:t>
             </w:r>
           </w:p>
         </w:tc>
@@ -4765,7 +4587,7 @@
               <w:rPr>
                 <w:rFonts w:cs="Arial"/>
               </w:rPr>
-              <w:t>Week 10</w:t>
+              <w:t>Week 7</w:t>
             </w:r>
           </w:p>
         </w:tc>
@@ -4784,20 +4606,20 @@
               <w:rPr>
                 <w:rFonts w:cs="Arial"/>
               </w:rPr>
-              <w:t>Murach Chapter 11 Quiz (Topic 2)</w:t>
-            </w:r>
-          </w:p>
-          <w:p>
-            <w:pPr>
-              <w:rPr>
-                <w:rFonts w:cs="Arial"/>
-              </w:rPr>
-            </w:pPr>
-            <w:r>
-              <w:rPr>
-                <w:rFonts w:cs="Arial"/>
-              </w:rPr>
-              <w:t>Web Site Addition (Topic 2)</w:t>
+              <w:t>Murach Chapter 8 Quiz (Topic 3)</w:t>
+            </w:r>
+          </w:p>
+          <w:p>
+            <w:pPr>
+              <w:rPr>
+                <w:rFonts w:cs="Arial"/>
+              </w:rPr>
+            </w:pPr>
+            <w:r>
+              <w:rPr>
+                <w:rFonts w:cs="Arial"/>
+              </w:rPr>
+              <w:t>Web Site Addition (Topic 3)</w:t>
             </w:r>
           </w:p>
         </w:tc>
@@ -4816,7 +4638,7 @@
               <w:rPr>
                 <w:rFonts w:cs="Arial"/>
               </w:rPr>
-              <w:t>2022-03-29</w:t>
+              <w:t>2022-03-01</w:t>
             </w:r>
           </w:p>
         </w:tc>
@@ -4838,7 +4660,7 @@
               <w:rPr>
                 <w:rFonts w:cs="Arial"/>
               </w:rPr>
-              <w:t>Week 11</w:t>
+              <w:t>Week 8</w:t>
             </w:r>
           </w:p>
         </w:tc>
@@ -4849,30 +4671,28 @@
           </w:tcPr>
           <w:p>
             <w:pPr>
-              <w:pStyle w:val="Header"/>
-              <w:rPr>
-                <w:rFonts w:cs="Arial"/>
-              </w:rPr>
-            </w:pPr>
-            <w:r>
-              <w:rPr>
-                <w:rFonts w:cs="Arial"/>
-              </w:rPr>
-              <w:t>Murach Chapter 12 Quiz (Topic 2)</w:t>
-            </w:r>
-          </w:p>
-          <w:p>
-            <w:pPr>
-              <w:pStyle w:val="Header"/>
-              <w:rPr>
-                <w:rFonts w:cs="Arial"/>
-              </w:rPr>
-            </w:pPr>
-            <w:r>
-              <w:rPr>
-                <w:rFonts w:cs="Arial"/>
-              </w:rPr>
-              <w:t>Web Site Add Database (Topic 2)</w:t>
+              <w:rPr>
+                <w:rFonts w:cs="Arial"/>
+              </w:rPr>
+            </w:pPr>
+            <w:r>
+              <w:rPr>
+                <w:rFonts w:cs="Arial"/>
+              </w:rPr>
+              <w:t>Murach Chapter 9 Quiz (Topic 3)</w:t>
+            </w:r>
+          </w:p>
+          <w:p>
+            <w:pPr>
+              <w:rPr>
+                <w:rFonts w:cs="Arial"/>
+              </w:rPr>
+            </w:pPr>
+            <w:r>
+              <w:rPr>
+                <w:rFonts w:cs="Arial"/>
+              </w:rPr>
+              <w:t>Adding Session State to Web Site (Topic 3)</w:t>
             </w:r>
           </w:p>
         </w:tc>
@@ -4891,7 +4711,36 @@
               <w:rPr>
                 <w:rFonts w:cs="Arial"/>
               </w:rPr>
-              <w:t>2022-04-05</w:t>
+              <w:t>2022-03-08</w:t>
+            </w:r>
+          </w:p>
+        </w:tc>
+      </w:tr>
+      <w:tr>
+        <w:tc>
+          <w:tcPr>
+            <w:tcW w:w="9918" w:type="dxa"/>
+            <w:gridSpan w:val="3"/>
+            <w:vAlign w:val="center"/>
+          </w:tcPr>
+          <w:p>
+            <w:pPr>
+              <w:jc w:val="center"/>
+              <w:rPr>
+                <w:rFonts w:cs="Arial"/>
+              </w:rPr>
+            </w:pPr>
+            <w:r>
+              <w:rPr>
+                <w:rFonts w:cs="Arial"/>
+              </w:rPr>
+              <w:t xml:space="preserve">2022-03-14 – 03-19: </w:t>
+            </w:r>
+            <w:r>
+              <w:rPr>
+                <w:rFonts w:cs="Arial"/>
+              </w:rPr>
+              <w:t>Spring Break</w:t>
             </w:r>
           </w:p>
         </w:tc>
@@ -4913,7 +4762,7 @@
               <w:rPr>
                 <w:rFonts w:cs="Arial"/>
               </w:rPr>
-              <w:t>Week 12</w:t>
+              <w:t>Week 9</w:t>
             </w:r>
           </w:p>
         </w:tc>
@@ -4932,20 +4781,20 @@
               <w:rPr>
                 <w:rFonts w:cs="Arial"/>
               </w:rPr>
-              <w:t>Murach Chapter 14 Quiz (Topic 3)</w:t>
-            </w:r>
-          </w:p>
-          <w:p>
-            <w:pPr>
-              <w:rPr>
-                <w:rFonts w:cs="Arial"/>
-              </w:rPr>
-            </w:pPr>
-            <w:r>
-              <w:rPr>
-                <w:rFonts w:cs="Arial"/>
-              </w:rPr>
-              <w:t>Web Site Addition (Topic 3)</w:t>
+              <w:t>Murach Chapter 10 Quiz (Topic 2)</w:t>
+            </w:r>
+          </w:p>
+          <w:p>
+            <w:pPr>
+              <w:rPr>
+                <w:rFonts w:cs="Arial"/>
+              </w:rPr>
+            </w:pPr>
+            <w:r>
+              <w:rPr>
+                <w:rFonts w:cs="Arial"/>
+              </w:rPr>
+              <w:t>Web Site Addition (Topic 2)</w:t>
             </w:r>
           </w:p>
         </w:tc>
@@ -4964,7 +4813,7 @@
               <w:rPr>
                 <w:rFonts w:cs="Arial"/>
               </w:rPr>
-              <w:t>2022-04-12</w:t>
+              <w:t>2022-03-22</w:t>
             </w:r>
           </w:p>
         </w:tc>
@@ -4986,7 +4835,7 @@
               <w:rPr>
                 <w:rFonts w:cs="Arial"/>
               </w:rPr>
-              <w:t>Week 13</w:t>
+              <w:t>Week 10</w:t>
             </w:r>
           </w:p>
         </w:tc>
@@ -5005,7 +4854,7 @@
               <w:rPr>
                 <w:rFonts w:cs="Arial"/>
               </w:rPr>
-              <w:t>Murach Chapter 15 Quiz (Topic 2)</w:t>
+              <w:t>Murach Chapter 11 Quiz (Topic 2)</w:t>
             </w:r>
           </w:p>
           <w:p>
@@ -5037,7 +4886,7 @@
               <w:rPr>
                 <w:rFonts w:cs="Arial"/>
               </w:rPr>
-              <w:t>2022-04-19</w:t>
+              <w:t>2022-03-29</w:t>
             </w:r>
           </w:p>
         </w:tc>
@@ -5059,8 +4908,7 @@
               <w:rPr>
                 <w:rFonts w:cs="Arial"/>
               </w:rPr>
-              <w:lastRenderedPageBreak/>
-              <w:t>Week 14</w:t>
+              <w:t>Week 11</w:t>
             </w:r>
           </w:p>
         </w:tc>
@@ -5071,28 +4919,30 @@
           </w:tcPr>
           <w:p>
             <w:pPr>
-              <w:rPr>
-                <w:rFonts w:cs="Arial"/>
-              </w:rPr>
-            </w:pPr>
-            <w:r>
-              <w:rPr>
-                <w:rFonts w:cs="Arial"/>
-              </w:rPr>
-              <w:t>Murach Chapter 16 Quiz (Topic 2)</w:t>
-            </w:r>
-          </w:p>
-          <w:p>
-            <w:pPr>
-              <w:rPr>
-                <w:rFonts w:cs="Arial"/>
-              </w:rPr>
-            </w:pPr>
-            <w:r>
-              <w:rPr>
-                <w:rFonts w:cs="Arial"/>
-              </w:rPr>
-              <w:t>Web Site Addition (Optional: Extra Credit) (Topic 2)</w:t>
+              <w:pStyle w:val="Header"/>
+              <w:rPr>
+                <w:rFonts w:cs="Arial"/>
+              </w:rPr>
+            </w:pPr>
+            <w:r>
+              <w:rPr>
+                <w:rFonts w:cs="Arial"/>
+              </w:rPr>
+              <w:t>Murach Chapter 12 Quiz (Topic 2)</w:t>
+            </w:r>
+          </w:p>
+          <w:p>
+            <w:pPr>
+              <w:pStyle w:val="Header"/>
+              <w:rPr>
+                <w:rFonts w:cs="Arial"/>
+              </w:rPr>
+            </w:pPr>
+            <w:r>
+              <w:rPr>
+                <w:rFonts w:cs="Arial"/>
+              </w:rPr>
+              <w:t>Web Site Add Database (Topic 2)</w:t>
             </w:r>
           </w:p>
         </w:tc>
@@ -5111,7 +4961,7 @@
               <w:rPr>
                 <w:rFonts w:cs="Arial"/>
               </w:rPr>
-              <w:t>2022-04-26</w:t>
+              <w:t>2022-04-05</w:t>
             </w:r>
           </w:p>
         </w:tc>
@@ -5129,6 +4979,12 @@
                 <w:rFonts w:cs="Arial"/>
               </w:rPr>
             </w:pPr>
+            <w:r>
+              <w:rPr>
+                <w:rFonts w:cs="Arial"/>
+              </w:rPr>
+              <w:t>Week 12</w:t>
+            </w:r>
           </w:p>
         </w:tc>
         <w:tc>
@@ -5138,16 +4994,28 @@
           </w:tcPr>
           <w:p>
             <w:pPr>
-              <w:jc w:val="center"/>
-              <w:rPr>
-                <w:rFonts w:cs="Arial"/>
-              </w:rPr>
-            </w:pPr>
-            <w:r>
-              <w:rPr>
-                <w:rFonts w:cs="Arial"/>
-              </w:rPr>
-              <w:t>Final Project</w:t>
+              <w:rPr>
+                <w:rFonts w:cs="Arial"/>
+              </w:rPr>
+            </w:pPr>
+            <w:r>
+              <w:rPr>
+                <w:rFonts w:cs="Arial"/>
+              </w:rPr>
+              <w:t>Murach Chapter 14 Quiz (Topic 3)</w:t>
+            </w:r>
+          </w:p>
+          <w:p>
+            <w:pPr>
+              <w:rPr>
+                <w:rFonts w:cs="Arial"/>
+              </w:rPr>
+            </w:pPr>
+            <w:r>
+              <w:rPr>
+                <w:rFonts w:cs="Arial"/>
+              </w:rPr>
+              <w:t>Web Site Addition (Topic 3)</w:t>
             </w:r>
           </w:p>
         </w:tc>
@@ -5166,7 +5034,7 @@
               <w:rPr>
                 <w:rFonts w:cs="Arial"/>
               </w:rPr>
-              <w:t>2022-04-27</w:t>
+              <w:t>2022-04-12</w:t>
             </w:r>
           </w:p>
         </w:tc>
@@ -5184,6 +5052,13 @@
                 <w:rFonts w:cs="Arial"/>
               </w:rPr>
             </w:pPr>
+            <w:r>
+              <w:rPr>
+                <w:rFonts w:cs="Arial"/>
+              </w:rPr>
+              <w:lastRenderedPageBreak/>
+              <w:t>Week 13</w:t>
+            </w:r>
           </w:p>
         </w:tc>
         <w:tc>
@@ -5197,6 +5072,25 @@
                 <w:rFonts w:cs="Arial"/>
               </w:rPr>
             </w:pPr>
+            <w:r>
+              <w:rPr>
+                <w:rFonts w:cs="Arial"/>
+              </w:rPr>
+              <w:t>Murach Chapter 15 Quiz (Topic 2)</w:t>
+            </w:r>
+          </w:p>
+          <w:p>
+            <w:pPr>
+              <w:rPr>
+                <w:rFonts w:cs="Arial"/>
+              </w:rPr>
+            </w:pPr>
+            <w:r>
+              <w:rPr>
+                <w:rFonts w:cs="Arial"/>
+              </w:rPr>
+              <w:t>Web Site Addition (Topic 2)</w:t>
+            </w:r>
           </w:p>
         </w:tc>
         <w:tc>
@@ -5210,6 +5104,12 @@
                 <w:rFonts w:cs="Arial"/>
               </w:rPr>
             </w:pPr>
+            <w:r>
+              <w:rPr>
+                <w:rFonts w:cs="Arial"/>
+              </w:rPr>
+              <w:t>2022-04-19</w:t>
+            </w:r>
           </w:p>
         </w:tc>
       </w:tr>
@@ -5226,6 +5126,12 @@
                 <w:rFonts w:cs="Arial"/>
               </w:rPr>
             </w:pPr>
+            <w:r>
+              <w:rPr>
+                <w:rFonts w:cs="Arial"/>
+              </w:rPr>
+              <w:t>Week 14</w:t>
+            </w:r>
           </w:p>
         </w:tc>
         <w:tc>
@@ -5239,6 +5145,25 @@
                 <w:rFonts w:cs="Arial"/>
               </w:rPr>
             </w:pPr>
+            <w:r>
+              <w:rPr>
+                <w:rFonts w:cs="Arial"/>
+              </w:rPr>
+              <w:t>Murach Chapter 16 Quiz (Topic 2)</w:t>
+            </w:r>
+          </w:p>
+          <w:p>
+            <w:pPr>
+              <w:rPr>
+                <w:rFonts w:cs="Arial"/>
+              </w:rPr>
+            </w:pPr>
+            <w:r>
+              <w:rPr>
+                <w:rFonts w:cs="Arial"/>
+              </w:rPr>
+              <w:t>Web Site Addition (Optional: Extra Credit) (Topic 2)</w:t>
+            </w:r>
           </w:p>
         </w:tc>
         <w:tc>
@@ -5252,6 +5177,12 @@
                 <w:rFonts w:cs="Arial"/>
               </w:rPr>
             </w:pPr>
+            <w:r>
+              <w:rPr>
+                <w:rFonts w:cs="Arial"/>
+              </w:rPr>
+              <w:t>2022-04-26</w:t>
+            </w:r>
           </w:p>
         </w:tc>
       </w:tr>
@@ -5277,10 +5208,17 @@
           </w:tcPr>
           <w:p>
             <w:pPr>
-              <w:rPr>
-                <w:rFonts w:cs="Arial"/>
-              </w:rPr>
-            </w:pPr>
+              <w:jc w:val="center"/>
+              <w:rPr>
+                <w:rFonts w:cs="Arial"/>
+              </w:rPr>
+            </w:pPr>
+            <w:r>
+              <w:rPr>
+                <w:rFonts w:cs="Arial"/>
+              </w:rPr>
+              <w:t>Final Project</w:t>
+            </w:r>
           </w:p>
         </w:tc>
         <w:tc>
@@ -5294,512 +5232,12 @@
                 <w:rFonts w:cs="Arial"/>
               </w:rPr>
             </w:pPr>
-          </w:p>
-        </w:tc>
-      </w:tr>
-      <w:tr>
-        <w:tc>
-          <w:tcPr>
-            <w:tcW w:w="2268" w:type="dxa"/>
-            <w:vAlign w:val="center"/>
-          </w:tcPr>
-          <w:p>
-            <w:pPr>
-              <w:ind w:left="288"/>
-              <w:rPr>
-                <w:rFonts w:cs="Arial"/>
-              </w:rPr>
-            </w:pPr>
-          </w:p>
-        </w:tc>
-        <w:tc>
-          <w:tcPr>
-            <w:tcW w:w="5760" w:type="dxa"/>
-            <w:vAlign w:val="center"/>
-          </w:tcPr>
-          <w:p>
-            <w:pPr>
-              <w:rPr>
-                <w:rFonts w:cs="Arial"/>
-              </w:rPr>
-            </w:pPr>
-          </w:p>
-        </w:tc>
-        <w:tc>
-          <w:tcPr>
-            <w:tcW w:w="1890" w:type="dxa"/>
-            <w:vAlign w:val="center"/>
-          </w:tcPr>
-          <w:p>
-            <w:pPr>
-              <w:rPr>
-                <w:rFonts w:cs="Arial"/>
-              </w:rPr>
-            </w:pPr>
-          </w:p>
-        </w:tc>
-      </w:tr>
-      <w:tr>
-        <w:tc>
-          <w:tcPr>
-            <w:tcW w:w="2268" w:type="dxa"/>
-            <w:vAlign w:val="center"/>
-          </w:tcPr>
-          <w:p>
-            <w:pPr>
-              <w:ind w:left="288"/>
-              <w:rPr>
-                <w:rFonts w:cs="Arial"/>
-              </w:rPr>
-            </w:pPr>
-          </w:p>
-        </w:tc>
-        <w:tc>
-          <w:tcPr>
-            <w:tcW w:w="5760" w:type="dxa"/>
-            <w:vAlign w:val="center"/>
-          </w:tcPr>
-          <w:p>
-            <w:pPr>
-              <w:rPr>
-                <w:rFonts w:cs="Arial"/>
-              </w:rPr>
-            </w:pPr>
-          </w:p>
-        </w:tc>
-        <w:tc>
-          <w:tcPr>
-            <w:tcW w:w="1890" w:type="dxa"/>
-            <w:vAlign w:val="center"/>
-          </w:tcPr>
-          <w:p>
-            <w:pPr>
-              <w:rPr>
-                <w:rFonts w:cs="Arial"/>
-              </w:rPr>
-            </w:pPr>
-          </w:p>
-        </w:tc>
-      </w:tr>
-      <w:tr>
-        <w:tc>
-          <w:tcPr>
-            <w:tcW w:w="2268" w:type="dxa"/>
-            <w:vAlign w:val="center"/>
-          </w:tcPr>
-          <w:p>
-            <w:pPr>
-              <w:ind w:left="288"/>
-              <w:rPr>
-                <w:rFonts w:cs="Arial"/>
-              </w:rPr>
-            </w:pPr>
-          </w:p>
-        </w:tc>
-        <w:tc>
-          <w:tcPr>
-            <w:tcW w:w="5760" w:type="dxa"/>
-            <w:vAlign w:val="center"/>
-          </w:tcPr>
-          <w:p>
-            <w:pPr>
-              <w:rPr>
-                <w:rFonts w:cs="Arial"/>
-              </w:rPr>
-            </w:pPr>
-          </w:p>
-        </w:tc>
-        <w:tc>
-          <w:tcPr>
-            <w:tcW w:w="1890" w:type="dxa"/>
-            <w:vAlign w:val="center"/>
-          </w:tcPr>
-          <w:p>
-            <w:pPr>
-              <w:rPr>
-                <w:rFonts w:cs="Arial"/>
-              </w:rPr>
-            </w:pPr>
-          </w:p>
-        </w:tc>
-      </w:tr>
-      <w:tr>
-        <w:tc>
-          <w:tcPr>
-            <w:tcW w:w="2268" w:type="dxa"/>
-            <w:vAlign w:val="center"/>
-          </w:tcPr>
-          <w:p>
-            <w:pPr>
-              <w:ind w:left="288"/>
-              <w:rPr>
-                <w:rFonts w:cs="Arial"/>
-              </w:rPr>
-            </w:pPr>
-          </w:p>
-        </w:tc>
-        <w:tc>
-          <w:tcPr>
-            <w:tcW w:w="5760" w:type="dxa"/>
-            <w:vAlign w:val="center"/>
-          </w:tcPr>
-          <w:p>
-            <w:pPr>
-              <w:rPr>
-                <w:rFonts w:cs="Arial"/>
-              </w:rPr>
-            </w:pPr>
-          </w:p>
-        </w:tc>
-        <w:tc>
-          <w:tcPr>
-            <w:tcW w:w="1890" w:type="dxa"/>
-            <w:vAlign w:val="center"/>
-          </w:tcPr>
-          <w:p>
-            <w:pPr>
-              <w:rPr>
-                <w:rFonts w:cs="Arial"/>
-              </w:rPr>
-            </w:pPr>
-          </w:p>
-        </w:tc>
-      </w:tr>
-      <w:tr>
-        <w:tc>
-          <w:tcPr>
-            <w:tcW w:w="2268" w:type="dxa"/>
-            <w:vAlign w:val="center"/>
-          </w:tcPr>
-          <w:p>
-            <w:pPr>
-              <w:ind w:left="288"/>
-              <w:rPr>
-                <w:rFonts w:cs="Arial"/>
-              </w:rPr>
-            </w:pPr>
-          </w:p>
-        </w:tc>
-        <w:tc>
-          <w:tcPr>
-            <w:tcW w:w="5760" w:type="dxa"/>
-            <w:vAlign w:val="center"/>
-          </w:tcPr>
-          <w:p>
-            <w:pPr>
-              <w:rPr>
-                <w:rFonts w:cs="Arial"/>
-              </w:rPr>
-            </w:pPr>
-          </w:p>
-        </w:tc>
-        <w:tc>
-          <w:tcPr>
-            <w:tcW w:w="1890" w:type="dxa"/>
-            <w:vAlign w:val="center"/>
-          </w:tcPr>
-          <w:p>
-            <w:pPr>
-              <w:rPr>
-                <w:rFonts w:cs="Arial"/>
-              </w:rPr>
-            </w:pPr>
-          </w:p>
-        </w:tc>
-      </w:tr>
-      <w:tr>
-        <w:tc>
-          <w:tcPr>
-            <w:tcW w:w="2268" w:type="dxa"/>
-            <w:vAlign w:val="center"/>
-          </w:tcPr>
-          <w:p>
-            <w:pPr>
-              <w:ind w:left="288"/>
-              <w:rPr>
-                <w:rFonts w:cs="Arial"/>
-              </w:rPr>
-            </w:pPr>
-          </w:p>
-        </w:tc>
-        <w:tc>
-          <w:tcPr>
-            <w:tcW w:w="5760" w:type="dxa"/>
-            <w:vAlign w:val="center"/>
-          </w:tcPr>
-          <w:p>
-            <w:pPr>
-              <w:rPr>
-                <w:rFonts w:cs="Arial"/>
-              </w:rPr>
-            </w:pPr>
-          </w:p>
-        </w:tc>
-        <w:tc>
-          <w:tcPr>
-            <w:tcW w:w="1890" w:type="dxa"/>
-            <w:vAlign w:val="center"/>
-          </w:tcPr>
-          <w:p>
-            <w:pPr>
-              <w:rPr>
-                <w:rFonts w:cs="Arial"/>
-              </w:rPr>
-            </w:pPr>
-          </w:p>
-        </w:tc>
-      </w:tr>
-      <w:tr>
-        <w:tc>
-          <w:tcPr>
-            <w:tcW w:w="2268" w:type="dxa"/>
-            <w:vAlign w:val="center"/>
-          </w:tcPr>
-          <w:p>
-            <w:pPr>
-              <w:ind w:left="288"/>
-              <w:rPr>
-                <w:rFonts w:cs="Arial"/>
-              </w:rPr>
-            </w:pPr>
-          </w:p>
-        </w:tc>
-        <w:tc>
-          <w:tcPr>
-            <w:tcW w:w="5760" w:type="dxa"/>
-            <w:vAlign w:val="center"/>
-          </w:tcPr>
-          <w:p>
-            <w:pPr>
-              <w:rPr>
-                <w:rFonts w:cs="Arial"/>
-              </w:rPr>
-            </w:pPr>
-          </w:p>
-        </w:tc>
-        <w:tc>
-          <w:tcPr>
-            <w:tcW w:w="1890" w:type="dxa"/>
-            <w:vAlign w:val="center"/>
-          </w:tcPr>
-          <w:p>
-            <w:pPr>
-              <w:rPr>
-                <w:rFonts w:cs="Arial"/>
-              </w:rPr>
-            </w:pPr>
-          </w:p>
-        </w:tc>
-      </w:tr>
-      <w:tr>
-        <w:tc>
-          <w:tcPr>
-            <w:tcW w:w="2268" w:type="dxa"/>
-            <w:vAlign w:val="center"/>
-          </w:tcPr>
-          <w:p>
-            <w:pPr>
-              <w:ind w:left="288"/>
-              <w:rPr>
-                <w:rFonts w:cs="Arial"/>
-              </w:rPr>
-            </w:pPr>
-          </w:p>
-        </w:tc>
-        <w:tc>
-          <w:tcPr>
-            <w:tcW w:w="5760" w:type="dxa"/>
-            <w:vAlign w:val="center"/>
-          </w:tcPr>
-          <w:p>
-            <w:pPr>
-              <w:rPr>
-                <w:rFonts w:cs="Arial"/>
-              </w:rPr>
-            </w:pPr>
-          </w:p>
-        </w:tc>
-        <w:tc>
-          <w:tcPr>
-            <w:tcW w:w="1890" w:type="dxa"/>
-            <w:vAlign w:val="center"/>
-          </w:tcPr>
-          <w:p>
-            <w:pPr>
-              <w:rPr>
-                <w:rFonts w:cs="Arial"/>
-              </w:rPr>
-            </w:pPr>
-          </w:p>
-        </w:tc>
-      </w:tr>
-      <w:tr>
-        <w:tc>
-          <w:tcPr>
-            <w:tcW w:w="2268" w:type="dxa"/>
-            <w:vAlign w:val="center"/>
-          </w:tcPr>
-          <w:p>
-            <w:pPr>
-              <w:ind w:left="288"/>
-              <w:rPr>
-                <w:rFonts w:cs="Arial"/>
-              </w:rPr>
-            </w:pPr>
-          </w:p>
-        </w:tc>
-        <w:tc>
-          <w:tcPr>
-            <w:tcW w:w="5760" w:type="dxa"/>
-            <w:vAlign w:val="center"/>
-          </w:tcPr>
-          <w:p>
-            <w:pPr>
-              <w:pStyle w:val="Header"/>
-              <w:rPr>
-                <w:rFonts w:cs="Arial"/>
-              </w:rPr>
-            </w:pPr>
-          </w:p>
-        </w:tc>
-        <w:tc>
-          <w:tcPr>
-            <w:tcW w:w="1890" w:type="dxa"/>
-            <w:vAlign w:val="center"/>
-          </w:tcPr>
-          <w:p>
-            <w:pPr>
-              <w:rPr>
-                <w:rFonts w:cs="Arial"/>
-              </w:rPr>
-            </w:pPr>
-          </w:p>
-        </w:tc>
-      </w:tr>
-      <w:tr>
-        <w:tc>
-          <w:tcPr>
-            <w:tcW w:w="2268" w:type="dxa"/>
-            <w:vAlign w:val="center"/>
-          </w:tcPr>
-          <w:p>
-            <w:pPr>
-              <w:ind w:left="288"/>
-              <w:rPr>
-                <w:rFonts w:cs="Arial"/>
-              </w:rPr>
-            </w:pPr>
-          </w:p>
-        </w:tc>
-        <w:tc>
-          <w:tcPr>
-            <w:tcW w:w="5760" w:type="dxa"/>
-            <w:vAlign w:val="center"/>
-          </w:tcPr>
-          <w:p>
-            <w:pPr>
-              <w:pStyle w:val="Header"/>
-              <w:rPr>
-                <w:rFonts w:cs="Arial"/>
-              </w:rPr>
-            </w:pPr>
-          </w:p>
-        </w:tc>
-        <w:tc>
-          <w:tcPr>
-            <w:tcW w:w="1890" w:type="dxa"/>
-            <w:vAlign w:val="center"/>
-          </w:tcPr>
-          <w:p>
-            <w:pPr>
-              <w:rPr>
-                <w:rFonts w:cs="Arial"/>
-              </w:rPr>
-            </w:pPr>
-          </w:p>
-        </w:tc>
-      </w:tr>
-      <w:tr>
-        <w:tc>
-          <w:tcPr>
-            <w:tcW w:w="2268" w:type="dxa"/>
-            <w:vAlign w:val="center"/>
-          </w:tcPr>
-          <w:p>
-            <w:pPr>
-              <w:ind w:left="288"/>
-              <w:rPr>
-                <w:rFonts w:cs="Arial"/>
-              </w:rPr>
-            </w:pPr>
-          </w:p>
-        </w:tc>
-        <w:tc>
-          <w:tcPr>
-            <w:tcW w:w="5760" w:type="dxa"/>
-            <w:vAlign w:val="center"/>
-          </w:tcPr>
-          <w:p>
-            <w:pPr>
-              <w:rPr>
-                <w:rFonts w:cs="Arial"/>
-              </w:rPr>
-            </w:pPr>
-          </w:p>
-        </w:tc>
-        <w:tc>
-          <w:tcPr>
-            <w:tcW w:w="1890" w:type="dxa"/>
-            <w:vAlign w:val="center"/>
-          </w:tcPr>
-          <w:p>
-            <w:pPr>
-              <w:rPr>
-                <w:rFonts w:cs="Arial"/>
-              </w:rPr>
-            </w:pPr>
-          </w:p>
-        </w:tc>
-      </w:tr>
-      <w:tr>
-        <w:tc>
-          <w:tcPr>
-            <w:tcW w:w="2268" w:type="dxa"/>
-            <w:vAlign w:val="center"/>
-          </w:tcPr>
-          <w:p>
-            <w:pPr>
-              <w:ind w:left="288"/>
-              <w:rPr>
-                <w:rFonts w:cs="Arial"/>
-              </w:rPr>
-            </w:pPr>
-          </w:p>
-        </w:tc>
-        <w:tc>
-          <w:tcPr>
-            <w:tcW w:w="5760" w:type="dxa"/>
-            <w:vAlign w:val="center"/>
-          </w:tcPr>
-          <w:p>
-            <w:pPr>
-              <w:rPr>
-                <w:rFonts w:cs="Arial"/>
-              </w:rPr>
-            </w:pPr>
-          </w:p>
-        </w:tc>
-        <w:tc>
-          <w:tcPr>
-            <w:tcW w:w="1890" w:type="dxa"/>
-            <w:vAlign w:val="center"/>
-          </w:tcPr>
-          <w:p>
-            <w:pPr>
-              <w:rPr>
-                <w:rFonts w:cs="Arial"/>
-              </w:rPr>
-            </w:pPr>
+            <w:r>
+              <w:rPr>
+                <w:rFonts w:cs="Arial"/>
+              </w:rPr>
+              <w:t>2022-04-27</w:t>
+            </w:r>
           </w:p>
         </w:tc>
       </w:tr>
@@ -5821,7 +5259,7 @@
       </w:pPr>
     </w:p>
     <w:sectPr>
-      <w:footerReference w:type="default" r:id="rId27"/>
+      <w:footerReference w:type="default" r:id="rId26"/>
       <w:pgSz w:w="12240" w:h="15840" w:code="1"/>
       <w:pgMar w:top="1080" w:right="1080" w:bottom="1080" w:left="1080" w:header="720" w:footer="720" w:gutter="0"/>
       <w:cols w:space="720"/>

</xml_diff>